<commit_message>
Mockup toegevoegd in doc
</commit_message>
<xml_diff>
--- a/doc/CloudApplications_Documentation.docx
+++ b/doc/CloudApplications_Documentation.docx
@@ -16,6 +16,7 @@
           <w:r>
             <w:rPr>
               <w:noProof/>
+              <w:lang w:val="nl-BE" w:eastAsia="nl-BE"/>
             </w:rPr>
             <mc:AlternateContent>
               <mc:Choice Requires="wps">
@@ -100,6 +101,7 @@
           <w:r>
             <w:rPr>
               <w:noProof/>
+              <w:lang w:val="nl-BE" w:eastAsia="nl-BE"/>
             </w:rPr>
             <mc:AlternateContent>
               <mc:Choice Requires="wps">
@@ -257,19 +259,8 @@
                                               <w:sz w:val="72"/>
                                               <w:szCs w:val="72"/>
                                             </w:rPr>
-                                            <w:t xml:space="preserve">Uber-like </w:t>
+                                            <w:t>Uber-like IjscoApp</w:t>
                                           </w:r>
-                                          <w:proofErr w:type="spellStart"/>
-                                          <w:r>
-                                            <w:rPr>
-                                              <w:rFonts w:asciiTheme="majorHAnsi" w:eastAsiaTheme="majorEastAsia" w:hAnsiTheme="majorHAnsi" w:cstheme="majorBidi"/>
-                                              <w:color w:val="FFFFFF" w:themeColor="background1"/>
-                                              <w:sz w:val="72"/>
-                                              <w:szCs w:val="72"/>
-                                            </w:rPr>
-                                            <w:t>IjscoApp</w:t>
-                                          </w:r>
-                                          <w:proofErr w:type="spellEnd"/>
                                         </w:sdtContent>
                                       </w:sdt>
                                     </w:p>
@@ -478,19 +469,8 @@
                                         <w:sz w:val="72"/>
                                         <w:szCs w:val="72"/>
                                       </w:rPr>
-                                      <w:t xml:space="preserve">Uber-like </w:t>
+                                      <w:t>Uber-like IjscoApp</w:t>
                                     </w:r>
-                                    <w:proofErr w:type="spellStart"/>
-                                    <w:r>
-                                      <w:rPr>
-                                        <w:rFonts w:asciiTheme="majorHAnsi" w:eastAsiaTheme="majorEastAsia" w:hAnsiTheme="majorHAnsi" w:cstheme="majorBidi"/>
-                                        <w:color w:val="FFFFFF" w:themeColor="background1"/>
-                                        <w:sz w:val="72"/>
-                                        <w:szCs w:val="72"/>
-                                      </w:rPr>
-                                      <w:t>IjscoApp</w:t>
-                                    </w:r>
-                                    <w:proofErr w:type="spellEnd"/>
                                   </w:sdtContent>
                                 </w:sdt>
                               </w:p>
@@ -599,6 +579,7 @@
           <w:r>
             <w:rPr>
               <w:noProof/>
+              <w:lang w:val="nl-BE" w:eastAsia="nl-BE"/>
             </w:rPr>
             <mc:AlternateContent>
               <mc:Choice Requires="wps">
@@ -674,23 +655,7 @@
                                   <w:jc w:val="center"/>
                                 </w:pPr>
                                 <w:r>
-                                  <w:t xml:space="preserve">Opgesteld door: Jef </w:t>
-                                </w:r>
-                                <w:proofErr w:type="spellStart"/>
-                                <w:r>
-                                  <w:t>Clissen</w:t>
-                                </w:r>
-                                <w:proofErr w:type="spellEnd"/>
-                                <w:r>
-                                  <w:t xml:space="preserve">, Robbe </w:t>
-                                </w:r>
-                                <w:proofErr w:type="spellStart"/>
-                                <w:r>
-                                  <w:t>Delie</w:t>
-                                </w:r>
-                                <w:proofErr w:type="spellEnd"/>
-                                <w:r>
-                                  <w:t xml:space="preserve"> en Pim Eggermont</w:t>
+                                  <w:t>Opgesteld door: Jef Clissen, Robbe Delie en Pim Eggermont</w:t>
                                 </w:r>
                               </w:p>
                             </w:txbxContent>
@@ -782,16 +747,8 @@
             <w:rPr>
               <w:smallCaps w:val="0"/>
             </w:rPr>
-            <w:t xml:space="preserve">Uber-like </w:t>
+            <w:t>Uber-like IjscoApp</w:t>
           </w:r>
-          <w:proofErr w:type="spellStart"/>
-          <w:r>
-            <w:rPr>
-              <w:smallCaps w:val="0"/>
-            </w:rPr>
-            <w:t>IjscoApp</w:t>
-          </w:r>
-          <w:proofErr w:type="spellEnd"/>
         </w:sdtContent>
       </w:sdt>
     </w:p>
@@ -831,8 +788,6 @@
       <w:r>
         <w:t xml:space="preserve"> </w:t>
       </w:r>
-      <w:bookmarkStart w:id="0" w:name="_GoBack"/>
-      <w:bookmarkEnd w:id="0"/>
     </w:p>
     <w:p>
       <w:pPr>
@@ -844,34 +799,10 @@
     </w:p>
     <w:p>
       <w:r>
-        <w:t xml:space="preserve">Op een dag wou onze klant een </w:t>
-      </w:r>
-      <w:proofErr w:type="spellStart"/>
-      <w:r>
-        <w:t>ijsco-kar</w:t>
-      </w:r>
-      <w:proofErr w:type="spellEnd"/>
-      <w:r>
-        <w:t xml:space="preserve"> laten stoppen voor een ijsje. De </w:t>
-      </w:r>
-      <w:proofErr w:type="spellStart"/>
-      <w:r>
-        <w:t>ijsco-kar</w:t>
-      </w:r>
-      <w:proofErr w:type="spellEnd"/>
-      <w:r>
-        <w:t xml:space="preserve"> wou niet stoppen de klant heeft daarna de vraag gesteld aan de verkoper waarom hij niet wou stoppen. Door de nieuwe gas wet mogen de</w:t>
+        <w:t>Op een dag wou onze klant een ijsco-kar laten stoppen voor een ijsje. De ijsco-kar wou niet stoppen de klant heeft daarna de vraag gesteld aan de verkoper waarom hij niet wou stoppen. Door de nieuwe gas wet mogen de</w:t>
       </w:r>
       <w:r>
-        <w:t xml:space="preserve"> welgekende geluidjes niet langer dan een aantal seconden afgespeeld worden. Nu moet je als klant eerst bellen om te zeggen dat je een ijsje wilt en daarna zal de </w:t>
-      </w:r>
-      <w:proofErr w:type="spellStart"/>
-      <w:r>
-        <w:t>ijsco-kar</w:t>
-      </w:r>
-      <w:proofErr w:type="spellEnd"/>
-      <w:r>
-        <w:t xml:space="preserve"> pas langs komen. Dit was in de ogen van de klant veel te ouderwets want wie belt er nog om ergens een afspraak voor te maken, dit kan moderner.</w:t>
+        <w:t xml:space="preserve"> welgekende geluidjes niet langer dan een aantal seconden afgespeeld worden. Nu moet je als klant eerst bellen om te zeggen dat je een ijsje wilt en daarna zal de ijsco-kar pas langs komen. Dit was in de ogen van de klant veel te ouderwets want wie belt er nog om ergens een afspraak voor te maken, dit kan moderner.</w:t>
       </w:r>
     </w:p>
     <w:p>
@@ -884,15 +815,7 @@
     </w:p>
     <w:p>
       <w:r>
-        <w:t xml:space="preserve">De basis van het project is om er voor te zorgen dat de mensen niet meer hoeven te bellen. Deze actie zou veranderd worden naar een druk op een knop in een app. Je zou op de app ook kunnen zien hoelang het duurt eer de </w:t>
-      </w:r>
-      <w:proofErr w:type="spellStart"/>
-      <w:r>
-        <w:t>ijsco-kar</w:t>
-      </w:r>
-      <w:proofErr w:type="spellEnd"/>
-      <w:r>
-        <w:t xml:space="preserve"> er zal zijn. We voorzien ook een app voor de bestuurder. Deze app zal </w:t>
+        <w:t xml:space="preserve">De basis van het project is om er voor te zorgen dat de mensen niet meer hoeven te bellen. Deze actie zou veranderd worden naar een druk op een knop in een app. Je zou op de app ook kunnen zien hoelang het duurt eer de ijsco-kar er zal zijn. We voorzien ook een app voor de bestuurder. Deze app zal </w:t>
       </w:r>
       <w:r>
         <w:t xml:space="preserve">aangeven waar hij moet zijn voor ijsjes te verkopen. Ook gaat hij een mogelijke route kunnen zien hoe de verkoper het beste kan rijden. Dit zal afhangen van de verkeersdrukte. </w:t>
@@ -908,58 +831,10 @@
     </w:p>
     <w:p>
       <w:r>
-        <w:t xml:space="preserve">We gaan gebruik maken van </w:t>
-      </w:r>
-      <w:proofErr w:type="spellStart"/>
-      <w:r>
-        <w:t>azure</w:t>
-      </w:r>
-      <w:proofErr w:type="spellEnd"/>
-      <w:r>
-        <w:t xml:space="preserve"> van Microsoft om onze databanken op te zetten en onze app te hosten. De reden dat we </w:t>
-      </w:r>
-      <w:proofErr w:type="spellStart"/>
-      <w:r>
-        <w:t>azure</w:t>
-      </w:r>
-      <w:proofErr w:type="spellEnd"/>
-      <w:r>
-        <w:t xml:space="preserve"> gebruiken is dat dit gemakkelijk te combineren met </w:t>
-      </w:r>
-      <w:proofErr w:type="spellStart"/>
-      <w:r>
-        <w:t>visual</w:t>
-      </w:r>
-      <w:proofErr w:type="spellEnd"/>
-      <w:r>
-        <w:t xml:space="preserve"> studio. Visual studio gaan we gebruiken aangezien we gebruik gaan maken van </w:t>
-      </w:r>
-      <w:proofErr w:type="spellStart"/>
-      <w:r>
-        <w:t>xamarin</w:t>
-      </w:r>
-      <w:proofErr w:type="spellEnd"/>
-      <w:r>
-        <w:t xml:space="preserve"> om onze apps te maken. In de app zullen we gebruik maken van google </w:t>
-      </w:r>
-      <w:proofErr w:type="spellStart"/>
-      <w:r>
-        <w:t>maps</w:t>
-      </w:r>
-      <w:proofErr w:type="spellEnd"/>
-      <w:r>
-        <w:t xml:space="preserve"> API om locaties </w:t>
+        <w:t xml:space="preserve">We gaan gebruik maken van azure van Microsoft om onze databanken op te zetten en onze app te hosten. De reden dat we azure gebruiken is dat dit gemakkelijk te combineren met visual studio. Visual studio gaan we gebruiken aangezien we gebruik gaan maken van xamarin om onze apps te maken. In de app zullen we gebruik maken van google maps API om locaties </w:t>
       </w:r>
       <w:r>
-        <w:t xml:space="preserve">op te halen en verkeersdrukte weer te geven. Doordat we gebruik maken van </w:t>
-      </w:r>
-      <w:proofErr w:type="spellStart"/>
-      <w:r>
-        <w:t>azure</w:t>
-      </w:r>
-      <w:proofErr w:type="spellEnd"/>
-      <w:r>
-        <w:t xml:space="preserve"> en dit SQL databanken ondersteund gaan we hier ook gebruik van maken.</w:t>
+        <w:t>op te halen en verkeersdrukte weer te geven. Doordat we gebruik maken van azure en dit SQL databanken ondersteund gaan we hier ook gebruik van maken.</w:t>
       </w:r>
     </w:p>
     <w:p>
@@ -972,15 +847,7 @@
     </w:p>
     <w:p>
       <w:r>
-        <w:t xml:space="preserve">We gaan 2 apps maken. </w:t>
-      </w:r>
-      <w:proofErr w:type="spellStart"/>
-      <w:r>
-        <w:t>Één</w:t>
-      </w:r>
-      <w:proofErr w:type="spellEnd"/>
-      <w:r>
-        <w:t xml:space="preserve"> voor de bestuurder en één voor de klant. Deze twee apps zullen vloeiend moeten samen werken en regelmatig updates moeten geven van tijd en verkeersdrukte etc.</w:t>
+        <w:t>We gaan 2 apps maken. Één voor de bestuurder en één voor de klant. Deze twee apps zullen vloeiend moeten samen werken en regelmatig updates moeten geven van tijd en verkeersdrukte etc.</w:t>
       </w:r>
     </w:p>
     <w:p/>
@@ -1011,20 +878,7 @@
           <w:sz w:val="20"/>
           <w:szCs w:val="24"/>
         </w:rPr>
-        <w:t xml:space="preserve">We gaan een </w:t>
-      </w:r>
-      <w:proofErr w:type="spellStart"/>
-      <w:r>
-        <w:rPr>
-          <w:rFonts w:ascii="Arial" w:eastAsia="Times New Roman" w:hAnsi="Arial"/>
-          <w:b w:val="0"/>
-          <w:i/>
-          <w:color w:val="auto"/>
-          <w:spacing w:val="0"/>
-          <w:sz w:val="20"/>
-          <w:szCs w:val="24"/>
-        </w:rPr>
-        <w:t>X</w:t>
+        <w:t>We gaan een X</w:t>
       </w:r>
       <w:r>
         <w:rPr>
@@ -1036,72 +890,7 @@
           <w:sz w:val="20"/>
           <w:szCs w:val="24"/>
         </w:rPr>
-        <w:t>amarin</w:t>
-      </w:r>
-      <w:proofErr w:type="spellEnd"/>
-      <w:r>
-        <w:rPr>
-          <w:rFonts w:ascii="Arial" w:eastAsia="Times New Roman" w:hAnsi="Arial"/>
-          <w:b w:val="0"/>
-          <w:i/>
-          <w:color w:val="auto"/>
-          <w:spacing w:val="0"/>
-          <w:sz w:val="20"/>
-          <w:szCs w:val="24"/>
-        </w:rPr>
-        <w:t xml:space="preserve">-applicatie maken die we hosten bij </w:t>
-      </w:r>
-      <w:proofErr w:type="spellStart"/>
-      <w:r>
-        <w:rPr>
-          <w:rFonts w:ascii="Arial" w:eastAsia="Times New Roman" w:hAnsi="Arial"/>
-          <w:b w:val="0"/>
-          <w:i/>
-          <w:color w:val="auto"/>
-          <w:spacing w:val="0"/>
-          <w:sz w:val="20"/>
-          <w:szCs w:val="24"/>
-        </w:rPr>
-        <w:t>azure</w:t>
-      </w:r>
-      <w:proofErr w:type="spellEnd"/>
-      <w:r>
-        <w:rPr>
-          <w:rFonts w:ascii="Arial" w:eastAsia="Times New Roman" w:hAnsi="Arial"/>
-          <w:b w:val="0"/>
-          <w:i/>
-          <w:color w:val="auto"/>
-          <w:spacing w:val="0"/>
-          <w:sz w:val="20"/>
-          <w:szCs w:val="24"/>
-        </w:rPr>
-        <w:t xml:space="preserve">. Daarbij gebruiken we een SQL </w:t>
-      </w:r>
-      <w:proofErr w:type="spellStart"/>
-      <w:r>
-        <w:rPr>
-          <w:rFonts w:ascii="Arial" w:eastAsia="Times New Roman" w:hAnsi="Arial"/>
-          <w:b w:val="0"/>
-          <w:i/>
-          <w:color w:val="auto"/>
-          <w:spacing w:val="0"/>
-          <w:sz w:val="20"/>
-          <w:szCs w:val="24"/>
-        </w:rPr>
-        <w:t>gebasseerde</w:t>
-      </w:r>
-      <w:proofErr w:type="spellEnd"/>
-      <w:r>
-        <w:rPr>
-          <w:rFonts w:ascii="Arial" w:eastAsia="Times New Roman" w:hAnsi="Arial"/>
-          <w:b w:val="0"/>
-          <w:i/>
-          <w:color w:val="auto"/>
-          <w:spacing w:val="0"/>
-          <w:sz w:val="20"/>
-          <w:szCs w:val="24"/>
-        </w:rPr>
-        <w:t xml:space="preserve"> databank</w:t>
+        <w:t>amarin-applicatie maken die we hosten bij azure. Daarbij gebruiken we een SQL gebasseerde databank</w:t>
       </w:r>
       <w:r>
         <w:rPr>
@@ -1113,33 +902,7 @@
           <w:sz w:val="20"/>
           <w:szCs w:val="24"/>
         </w:rPr>
-        <w:t xml:space="preserve">. Voor de locaties en routes gebruiken we Google </w:t>
-      </w:r>
-      <w:proofErr w:type="spellStart"/>
-      <w:r>
-        <w:rPr>
-          <w:rFonts w:ascii="Arial" w:eastAsia="Times New Roman" w:hAnsi="Arial"/>
-          <w:b w:val="0"/>
-          <w:i/>
-          <w:color w:val="auto"/>
-          <w:spacing w:val="0"/>
-          <w:sz w:val="20"/>
-          <w:szCs w:val="24"/>
-        </w:rPr>
-        <w:t>Maps</w:t>
-      </w:r>
-      <w:proofErr w:type="spellEnd"/>
-      <w:r>
-        <w:rPr>
-          <w:rFonts w:ascii="Arial" w:eastAsia="Times New Roman" w:hAnsi="Arial"/>
-          <w:b w:val="0"/>
-          <w:i/>
-          <w:color w:val="auto"/>
-          <w:spacing w:val="0"/>
-          <w:sz w:val="20"/>
-          <w:szCs w:val="24"/>
-        </w:rPr>
-        <w:t>.</w:t>
+        <w:t>. Voor de locaties en routes gebruiken we Google Maps.</w:t>
       </w:r>
       <w:r>
         <w:rPr>
@@ -1515,9 +1278,73 @@
           <w:lang w:val="nl"/>
         </w:rPr>
       </w:pPr>
+      <w:bookmarkStart w:id="0" w:name="_GoBack"/>
+      <w:bookmarkEnd w:id="0"/>
+    </w:p>
+    <w:p>
+      <w:pPr>
+        <w:rPr>
+          <w:lang w:val="nl"/>
+        </w:rPr>
+      </w:pPr>
       <w:r>
         <w:rPr>
           <w:noProof/>
+          <w:lang w:val="nl-BE" w:eastAsia="nl-BE"/>
+        </w:rPr>
+        <w:drawing>
+          <wp:inline distT="0" distB="0" distL="0" distR="0">
+            <wp:extent cx="1653683" cy="3254022"/>
+            <wp:effectExtent l="0" t="0" r="3810" b="3810"/>
+            <wp:docPr id="2" name="Afbeelding 2"/>
+            <wp:cNvGraphicFramePr>
+              <a:graphicFrameLocks xmlns:a="http://schemas.openxmlformats.org/drawingml/2006/main" noChangeAspect="1"/>
+            </wp:cNvGraphicFramePr>
+            <a:graphic xmlns:a="http://schemas.openxmlformats.org/drawingml/2006/main">
+              <a:graphicData uri="http://schemas.openxmlformats.org/drawingml/2006/picture">
+                <pic:pic xmlns:pic="http://schemas.openxmlformats.org/drawingml/2006/picture">
+                  <pic:nvPicPr>
+                    <pic:cNvPr id="2" name="Schema.png"/>
+                    <pic:cNvPicPr/>
+                  </pic:nvPicPr>
+                  <pic:blipFill>
+                    <a:blip r:embed="rId10">
+                      <a:extLst>
+                        <a:ext uri="{28A0092B-C50C-407E-A947-70E740481C1C}">
+                          <a14:useLocalDpi xmlns:a14="http://schemas.microsoft.com/office/drawing/2010/main" val="0"/>
+                        </a:ext>
+                      </a:extLst>
+                    </a:blip>
+                    <a:stretch>
+                      <a:fillRect/>
+                    </a:stretch>
+                  </pic:blipFill>
+                  <pic:spPr>
+                    <a:xfrm>
+                      <a:off x="0" y="0"/>
+                      <a:ext cx="1653683" cy="3254022"/>
+                    </a:xfrm>
+                    <a:prstGeom prst="rect">
+                      <a:avLst/>
+                    </a:prstGeom>
+                  </pic:spPr>
+                </pic:pic>
+              </a:graphicData>
+            </a:graphic>
+          </wp:inline>
+        </w:drawing>
+      </w:r>
+    </w:p>
+    <w:p>
+      <w:pPr>
+        <w:rPr>
+          <w:lang w:val="nl"/>
+        </w:rPr>
+      </w:pPr>
+      <w:r>
+        <w:rPr>
+          <w:noProof/>
+          <w:lang w:val="nl-BE" w:eastAsia="nl-BE"/>
         </w:rPr>
         <w:lastRenderedPageBreak/>
         <w:drawing>
@@ -1538,7 +1365,7 @@
                     </pic:cNvPicPr>
                   </pic:nvPicPr>
                   <pic:blipFill>
-                    <a:blip r:embed="rId10">
+                    <a:blip r:embed="rId11">
                       <a:extLst>
                         <a:ext uri="{28A0092B-C50C-407E-A947-70E740481C1C}">
                           <a14:useLocalDpi xmlns:a14="http://schemas.microsoft.com/office/drawing/2010/main" val="0"/>
@@ -1604,8 +1431,8 @@
       </w:r>
     </w:p>
     <w:sectPr>
-      <w:footerReference w:type="even" r:id="rId11"/>
-      <w:footerReference w:type="default" r:id="rId12"/>
+      <w:footerReference w:type="even" r:id="rId12"/>
+      <w:footerReference w:type="default" r:id="rId13"/>
       <w:pgSz w:w="12240" w:h="15840" w:code="1"/>
       <w:pgMar w:top="1440" w:right="1440" w:bottom="1440" w:left="1440" w:header="720" w:footer="720" w:gutter="0"/>
       <w:pgNumType w:start="0"/>
@@ -1651,6 +1478,7 @@
     <w:r>
       <w:rPr>
         <w:noProof/>
+        <w:lang w:val="nl-BE" w:eastAsia="nl-BE"/>
       </w:rPr>
       <mc:AlternateContent>
         <mc:Choice Requires="wps">
@@ -1736,17 +1564,8 @@
                                   <w:rFonts w:asciiTheme="majorHAnsi" w:eastAsiaTheme="majorEastAsia" w:hAnsiTheme="majorHAnsi" w:cstheme="majorBidi"/>
                                   <w:sz w:val="20"/>
                                 </w:rPr>
-                                <w:t xml:space="preserve">Uber-like </w:t>
+                                <w:t>Uber-like IjscoApp</w:t>
                               </w:r>
-                              <w:proofErr w:type="spellStart"/>
-                              <w:r>
-                                <w:rPr>
-                                  <w:rFonts w:asciiTheme="majorHAnsi" w:eastAsiaTheme="majorEastAsia" w:hAnsiTheme="majorHAnsi" w:cstheme="majorBidi"/>
-                                  <w:sz w:val="20"/>
-                                </w:rPr>
-                                <w:t>IjscoApp</w:t>
-                              </w:r>
-                              <w:proofErr w:type="spellEnd"/>
                             </w:sdtContent>
                           </w:sdt>
                           <w:r>
@@ -1891,6 +1710,7 @@
     <w:r>
       <w:rPr>
         <w:noProof/>
+        <w:lang w:val="nl-BE" w:eastAsia="nl-BE"/>
       </w:rPr>
       <mc:AlternateContent>
         <mc:Choice Requires="wps">
@@ -1975,6 +1795,7 @@
     <w:r>
       <w:rPr>
         <w:noProof/>
+        <w:lang w:val="nl-BE" w:eastAsia="nl-BE"/>
       </w:rPr>
       <mc:AlternateContent>
         <mc:Choice Requires="wps">
@@ -2152,6 +1973,7 @@
         <w:noProof/>
         <w:sz w:val="10"/>
         <w:szCs w:val="10"/>
+        <w:lang w:val="nl-BE" w:eastAsia="nl-BE"/>
       </w:rPr>
       <mc:AlternateContent>
         <mc:Choice Requires="wps">
@@ -2237,17 +2059,8 @@
                                   <w:rFonts w:asciiTheme="majorHAnsi" w:eastAsiaTheme="majorEastAsia" w:hAnsiTheme="majorHAnsi" w:cstheme="majorBidi"/>
                                   <w:sz w:val="20"/>
                                 </w:rPr>
-                                <w:t xml:space="preserve">Uber-like </w:t>
+                                <w:t>Uber-like IjscoApp</w:t>
                               </w:r>
-                              <w:proofErr w:type="spellStart"/>
-                              <w:r>
-                                <w:rPr>
-                                  <w:rFonts w:asciiTheme="majorHAnsi" w:eastAsiaTheme="majorEastAsia" w:hAnsiTheme="majorHAnsi" w:cstheme="majorBidi"/>
-                                  <w:sz w:val="20"/>
-                                </w:rPr>
-                                <w:t>IjscoApp</w:t>
-                              </w:r>
-                              <w:proofErr w:type="spellEnd"/>
                             </w:sdtContent>
                           </w:sdt>
                           <w:r>
@@ -2393,6 +2206,7 @@
       <w:rPr>
         <w:noProof/>
         <w:sz w:val="20"/>
+        <w:lang w:val="nl-BE" w:eastAsia="nl-BE"/>
       </w:rPr>
       <mc:AlternateContent>
         <mc:Choice Requires="wps">
@@ -2478,6 +2292,7 @@
       <w:rPr>
         <w:noProof/>
         <w:sz w:val="20"/>
+        <w:lang w:val="nl-BE" w:eastAsia="nl-BE"/>
       </w:rPr>
       <mc:AlternateContent>
         <mc:Choice Requires="wps">
@@ -4414,7 +4229,7 @@
     <w:charset w:val="00"/>
     <w:family w:val="roman"/>
     <w:pitch w:val="variable"/>
-    <w:sig w:usb0="20002A87" w:usb1="80000000" w:usb2="00000008" w:usb3="00000000" w:csb0="000001FF" w:csb1="00000000"/>
+    <w:sig w:usb0="E0002EFF" w:usb1="C0007843" w:usb2="00000009" w:usb3="00000000" w:csb0="000001FF" w:csb1="00000000"/>
   </w:font>
   <w:font w:name="Symbol">
     <w:panose1 w:val="05050102010706020507"/>
@@ -4428,7 +4243,7 @@
     <w:charset w:val="00"/>
     <w:family w:val="swiss"/>
     <w:pitch w:val="variable"/>
-    <w:sig w:usb0="20002A87" w:usb1="80000000" w:usb2="00000008" w:usb3="00000000" w:csb0="000001FF" w:csb1="00000000"/>
+    <w:sig w:usb0="E0002EFF" w:usb1="C0007843" w:usb2="00000009" w:usb3="00000000" w:csb0="000001FF" w:csb1="00000000"/>
   </w:font>
   <w:font w:name="Courier New">
     <w:panose1 w:val="02070309020205020404"/>
@@ -4483,14 +4298,14 @@
     <w:charset w:val="00"/>
     <w:family w:val="swiss"/>
     <w:pitch w:val="variable"/>
-    <w:sig w:usb0="A0002AEF" w:usb1="4000207B" w:usb2="00000000" w:usb3="00000000" w:csb0="000001FF" w:csb1="00000000"/>
+    <w:sig w:usb0="E00002FF" w:usb1="4000ACFF" w:usb2="00000001" w:usb3="00000000" w:csb0="0000019F" w:csb1="00000000"/>
   </w:font>
   <w:font w:name="Calibri Light">
     <w:panose1 w:val="020F0302020204030204"/>
     <w:charset w:val="00"/>
     <w:family w:val="swiss"/>
     <w:pitch w:val="variable"/>
-    <w:sig w:usb0="A0002AEF" w:usb1="4000207B" w:usb2="00000000" w:usb3="00000000" w:csb0="000001FF" w:csb1="00000000"/>
+    <w:sig w:usb0="A00002EF" w:usb1="4000207B" w:usb2="00000000" w:usb3="00000000" w:csb0="0000019F" w:csb1="00000000"/>
   </w:font>
 </w:fonts>
 </file>
@@ -4511,6 +4326,7 @@
   </w:compat>
   <w:rsids>
     <w:rsidRoot w:val="00624789"/>
+    <w:rsid w:val="00111366"/>
     <w:rsid w:val="00624789"/>
     <w:rsid w:val="009252EF"/>
     <w:rsid w:val="00B169E6"/>
@@ -5368,15 +5184,6 @@
 </file>
 
 <file path=customXml/item1.xml><?xml version="1.0" encoding="utf-8"?>
-<?mso-contentType ?>
-<FormTemplates xmlns="http://schemas.microsoft.com/sharepoint/v3/contenttype/forms">
-  <Display>DocumentLibraryForm</Display>
-  <Edit>AssetEditForm</Edit>
-  <New>DocumentLibraryForm</New>
-</FormTemplates>
-</file>
-
-<file path=customXml/item2.xml><?xml version="1.0" encoding="utf-8"?>
 <outs:outSpaceData xmlns:outs="http://schemas.microsoft.com/office/2009/outspace/metadata">
   <outs:relatedDates/>
   <outs:relatedDocuments/>
@@ -5386,11 +5193,28 @@
 </outs:outSpaceData>
 </file>
 
+<file path=customXml/item2.xml><?xml version="1.0" encoding="utf-8"?>
+<?mso-contentType ?>
+<FormTemplates xmlns="http://schemas.microsoft.com/sharepoint/v3/contenttype/forms">
+  <Display>DocumentLibraryForm</Display>
+  <Edit>AssetEditForm</Edit>
+  <New>DocumentLibraryForm</New>
+</FormTemplates>
+</file>
+
 <file path=customXml/item3.xml><?xml version="1.0" encoding="utf-8"?>
 <b:Sources xmlns:b="http://schemas.openxmlformats.org/officeDocument/2006/bibliography" SelectedStyle="\APA.XSL" StyleName="APA"/>
 </file>
 
 <file path=customXml/itemProps1.xml><?xml version="1.0" encoding="utf-8"?>
+<ds:datastoreItem xmlns:ds="http://schemas.openxmlformats.org/officeDocument/2006/customXml" ds:itemID="{800B806B-C3C7-4EFE-A57F-81DC87A14EE1}">
+  <ds:schemaRefs>
+    <ds:schemaRef ds:uri="http://schemas.microsoft.com/office/2009/outspace/metadata"/>
+  </ds:schemaRefs>
+</ds:datastoreItem>
+</file>
+
+<file path=customXml/itemProps2.xml><?xml version="1.0" encoding="utf-8"?>
 <ds:datastoreItem xmlns:ds="http://schemas.openxmlformats.org/officeDocument/2006/customXml" ds:itemID="{CCBB6253-25EE-4BB0-B942-7A7F50E0DC33}">
   <ds:schemaRefs>
     <ds:schemaRef ds:uri="http://schemas.microsoft.com/sharepoint/v3/contenttype/forms"/>
@@ -5398,16 +5222,8 @@
 </ds:datastoreItem>
 </file>
 
-<file path=customXml/itemProps2.xml><?xml version="1.0" encoding="utf-8"?>
-<ds:datastoreItem xmlns:ds="http://schemas.openxmlformats.org/officeDocument/2006/customXml" ds:itemID="{800B806B-C3C7-4EFE-A57F-81DC87A14EE1}">
-  <ds:schemaRefs>
-    <ds:schemaRef ds:uri="http://schemas.microsoft.com/office/2009/outspace/metadata"/>
-  </ds:schemaRefs>
-</ds:datastoreItem>
-</file>
-
 <file path=customXml/itemProps3.xml><?xml version="1.0" encoding="utf-8"?>
-<ds:datastoreItem xmlns:ds="http://schemas.openxmlformats.org/officeDocument/2006/customXml" ds:itemID="{678ADD49-6DC0-45CD-B3D6-A85AE54F5073}">
+<ds:datastoreItem xmlns:ds="http://schemas.openxmlformats.org/officeDocument/2006/customXml" ds:itemID="{4C5298E1-08E7-47CA-9113-025D440AC2B0}">
   <ds:schemaRefs>
     <ds:schemaRef ds:uri="http://schemas.openxmlformats.org/officeDocument/2006/bibliography"/>
   </ds:schemaRefs>

</xml_diff>

<commit_message>
Mockups in het document gezet G
</commit_message>
<xml_diff>
--- a/doc/CloudApplications_Documentation.docx
+++ b/doc/CloudApplications_Documentation.docx
@@ -16,6 +16,7 @@
           <w:r>
             <w:rPr>
               <w:noProof/>
+              <w:lang w:val="nl-BE" w:eastAsia="nl-BE"/>
             </w:rPr>
             <mc:AlternateContent>
               <mc:Choice Requires="wps">
@@ -100,6 +101,7 @@
           <w:r>
             <w:rPr>
               <w:noProof/>
+              <w:lang w:val="nl-BE" w:eastAsia="nl-BE"/>
             </w:rPr>
             <mc:AlternateContent>
               <mc:Choice Requires="wps">
@@ -599,6 +601,7 @@
           <w:r>
             <w:rPr>
               <w:noProof/>
+              <w:lang w:val="nl-BE" w:eastAsia="nl-BE"/>
             </w:rPr>
             <mc:AlternateContent>
               <mc:Choice Requires="wps">
@@ -682,13 +685,16 @@
                                 </w:r>
                                 <w:proofErr w:type="spellEnd"/>
                                 <w:r>
-                                  <w:t xml:space="preserve">, Robbe Delie en Pim </w:t>
+                                  <w:t xml:space="preserve">, Robbe </w:t>
                                 </w:r>
                                 <w:proofErr w:type="spellStart"/>
                                 <w:r>
-                                  <w:t>Eggermont</w:t>
+                                  <w:t>Delie</w:t>
                                 </w:r>
                                 <w:proofErr w:type="spellEnd"/>
+                                <w:r>
+                                  <w:t xml:space="preserve"> en Pim Eggermont</w:t>
+                                </w:r>
                               </w:p>
                             </w:txbxContent>
                           </wps:txbx>
@@ -832,41 +838,83 @@
     <w:p>
       <w:pPr>
         <w:pStyle w:val="Kop2"/>
+        <w:spacing w:before="0"/>
       </w:pPr>
       <w:r>
         <w:t>Probleem stelling</w:t>
       </w:r>
     </w:p>
     <w:p>
-      <w:r>
-        <w:t xml:space="preserve">Op een dag wou onze klant een </w:t>
+      <w:pPr>
+        <w:pStyle w:val="Kop2"/>
+        <w:spacing w:before="0"/>
+        <w:rPr>
+          <w:rFonts w:asciiTheme="minorHAnsi" w:hAnsiTheme="minorHAnsi"/>
+          <w:b w:val="0"/>
+          <w:color w:val="000000" w:themeColor="text1"/>
+          <w:spacing w:val="0"/>
+          <w:sz w:val="22"/>
+          <w:szCs w:val="20"/>
+        </w:rPr>
+      </w:pPr>
+      <w:r>
+        <w:rPr>
+          <w:rFonts w:asciiTheme="minorHAnsi" w:hAnsiTheme="minorHAnsi"/>
+          <w:b w:val="0"/>
+          <w:color w:val="000000" w:themeColor="text1"/>
+          <w:spacing w:val="0"/>
+          <w:sz w:val="22"/>
+          <w:szCs w:val="20"/>
+        </w:rPr>
+        <w:t xml:space="preserve">Op een dag wilde onze klant een </w:t>
       </w:r>
       <w:proofErr w:type="spellStart"/>
       <w:r>
+        <w:rPr>
+          <w:rFonts w:asciiTheme="minorHAnsi" w:hAnsiTheme="minorHAnsi"/>
+          <w:b w:val="0"/>
+          <w:color w:val="000000" w:themeColor="text1"/>
+          <w:spacing w:val="0"/>
+          <w:sz w:val="22"/>
+          <w:szCs w:val="20"/>
+        </w:rPr>
         <w:t>ijsco-kar</w:t>
       </w:r>
       <w:proofErr w:type="spellEnd"/>
       <w:r>
-        <w:t xml:space="preserve"> laten stoppen voor een ijsje. De </w:t>
+        <w:rPr>
+          <w:rFonts w:asciiTheme="minorHAnsi" w:hAnsiTheme="minorHAnsi"/>
+          <w:b w:val="0"/>
+          <w:color w:val="000000" w:themeColor="text1"/>
+          <w:spacing w:val="0"/>
+          <w:sz w:val="22"/>
+          <w:szCs w:val="20"/>
+        </w:rPr>
+        <w:t xml:space="preserve"> laten stoppen. Deze stopte niet direct en onze klant vroeg om uitleg. De ijsco-chauffeur zei hem dat je tegenwoordig een GAS-boete krijgt als je het welgekende muziekje langer als een paar seconde laat spelen. Nu moet je dus bellen naar een </w:t>
       </w:r>
       <w:proofErr w:type="spellStart"/>
       <w:r>
-        <w:t>ijsco-kar</w:t>
+        <w:rPr>
+          <w:rFonts w:asciiTheme="minorHAnsi" w:hAnsiTheme="minorHAnsi"/>
+          <w:b w:val="0"/>
+          <w:color w:val="000000" w:themeColor="text1"/>
+          <w:spacing w:val="0"/>
+          <w:sz w:val="22"/>
+          <w:szCs w:val="20"/>
+        </w:rPr>
+        <w:t>ijco</w:t>
       </w:r>
       <w:proofErr w:type="spellEnd"/>
       <w:r>
-        <w:t xml:space="preserve"> wou niet stoppen de klant heeft daarna de vraag gesteld aan de verkoper waarom hij niet wou stoppen. Door de nieuwe gas wet mogen de</w:t>
-      </w:r>
-      <w:r>
-        <w:t xml:space="preserve"> welgekende geluidjes niet langer dan een aantal seconden afgespeeld worden. Nu moet je als klant eerst bellen om te zeggen dat je een ijsje wilt en daarna zal de </w:t>
-      </w:r>
-      <w:proofErr w:type="spellStart"/>
-      <w:r>
-        <w:t>ijsco-kar</w:t>
-      </w:r>
-      <w:proofErr w:type="spellEnd"/>
-      <w:r>
-        <w:t xml:space="preserve"> pas langs komen. Dit was in de ogen van de klant veel te ouderwets want wie belt er nog om ergens een afspraak voor te maken, dit kan moderner.</w:t>
+        <w:rPr>
+          <w:rFonts w:asciiTheme="minorHAnsi" w:hAnsiTheme="minorHAnsi"/>
+          <w:b w:val="0"/>
+          <w:color w:val="000000" w:themeColor="text1"/>
+          <w:spacing w:val="0"/>
+          <w:sz w:val="22"/>
+          <w:szCs w:val="20"/>
+        </w:rPr>
+        <w:t>-kar als je een ijsje wil. Dit was in de ogen van de klant een veel te ouderwetse manier. Wie belt er tegenwoordig nog om een afspraak te maken? Dit kan moderner!</w:t>
       </w:r>
     </w:p>
     <w:p>
@@ -1408,8 +1456,6 @@
         </w:rPr>
         <w:t>krijgen</w:t>
       </w:r>
-      <w:bookmarkStart w:id="0" w:name="_GoBack"/>
-      <w:bookmarkEnd w:id="0"/>
       <w:r>
         <w:rPr>
           <w:lang w:val="nl"/>
@@ -1523,10 +1569,35 @@
     </w:p>
     <w:p>
       <w:pPr>
-        <w:rPr>
-          <w:lang w:val="nl"/>
-        </w:rPr>
-      </w:pPr>
+        <w:pStyle w:val="Kop2"/>
+        <w:rPr>
+          <w:lang w:val="nl"/>
+        </w:rPr>
+      </w:pPr>
+      <w:r>
+        <w:rPr>
+          <w:lang w:val="nl"/>
+        </w:rPr>
+        <w:t>Klant</w:t>
+      </w:r>
+      <w:r>
+        <w:rPr>
+          <w:lang w:val="nl"/>
+        </w:rPr>
+        <w:t>en-</w:t>
+      </w:r>
+      <w:r>
+        <w:rPr>
+          <w:lang w:val="nl"/>
+        </w:rPr>
+        <w:t xml:space="preserve"> en verdeler</w:t>
+      </w:r>
+      <w:r>
+        <w:rPr>
+          <w:lang w:val="nl"/>
+        </w:rPr>
+        <w:t>-Applicatie</w:t>
+      </w:r>
     </w:p>
     <w:p>
       <w:pPr>
@@ -1534,17 +1605,407 @@
           <w:lang w:val="nl"/>
         </w:rPr>
       </w:pPr>
+      <w:r>
+        <w:rPr>
+          <w:noProof/>
+          <w:lang w:val="nl-BE" w:eastAsia="nl-BE"/>
+        </w:rPr>
+        <w:drawing>
+          <wp:inline distT="0" distB="0" distL="0" distR="0" wp14:anchorId="19592DDE" wp14:editId="0D416BF4">
+            <wp:extent cx="1634400" cy="3240000"/>
+            <wp:effectExtent l="0" t="0" r="4445" b="0"/>
+            <wp:docPr id="6" name="Afbeelding 6"/>
+            <wp:cNvGraphicFramePr>
+              <a:graphicFrameLocks xmlns:a="http://schemas.openxmlformats.org/drawingml/2006/main" noChangeAspect="1"/>
+            </wp:cNvGraphicFramePr>
+            <a:graphic xmlns:a="http://schemas.openxmlformats.org/drawingml/2006/main">
+              <a:graphicData uri="http://schemas.openxmlformats.org/drawingml/2006/picture">
+                <pic:pic xmlns:pic="http://schemas.openxmlformats.org/drawingml/2006/picture">
+                  <pic:nvPicPr>
+                    <pic:cNvPr id="6" name="New Mockup 6.png"/>
+                    <pic:cNvPicPr/>
+                  </pic:nvPicPr>
+                  <pic:blipFill>
+                    <a:blip r:embed="rId10">
+                      <a:extLst>
+                        <a:ext uri="{28A0092B-C50C-407E-A947-70E740481C1C}">
+                          <a14:useLocalDpi xmlns:a14="http://schemas.microsoft.com/office/drawing/2010/main" val="0"/>
+                        </a:ext>
+                      </a:extLst>
+                    </a:blip>
+                    <a:stretch>
+                      <a:fillRect/>
+                    </a:stretch>
+                  </pic:blipFill>
+                  <pic:spPr>
+                    <a:xfrm>
+                      <a:off x="0" y="0"/>
+                      <a:ext cx="1634400" cy="3240000"/>
+                    </a:xfrm>
+                    <a:prstGeom prst="rect">
+                      <a:avLst/>
+                    </a:prstGeom>
+                  </pic:spPr>
+                </pic:pic>
+              </a:graphicData>
+            </a:graphic>
+          </wp:inline>
+        </w:drawing>
+      </w:r>
     </w:p>
     <w:p>
       <w:pPr>
-        <w:rPr>
-          <w:lang w:val="nl"/>
-        </w:rPr>
-      </w:pPr>
+        <w:spacing w:after="200"/>
+        <w:rPr>
+          <w:lang w:val="nl"/>
+        </w:rPr>
+      </w:pPr>
+      <w:r>
+        <w:rPr>
+          <w:lang w:val="nl"/>
+        </w:rPr>
+        <w:br w:type="page"/>
+      </w:r>
     </w:p>
     <w:p>
       <w:pPr>
+        <w:pStyle w:val="Kop2"/>
+        <w:rPr>
+          <w:lang w:val="nl"/>
+        </w:rPr>
+      </w:pPr>
+      <w:r>
+        <w:rPr>
+          <w:lang w:val="nl"/>
+        </w:rPr>
+        <w:lastRenderedPageBreak/>
+        <w:t>Klanten-Applicatie</w:t>
+      </w:r>
+    </w:p>
+    <w:p>
+      <w:pPr>
+        <w:rPr>
+          <w:lang w:val="nl"/>
+        </w:rPr>
+      </w:pPr>
+      <w:r>
+        <w:rPr>
+          <w:noProof/>
+          <w:lang w:val="nl-BE" w:eastAsia="nl-BE"/>
+        </w:rPr>
+        <w:drawing>
+          <wp:inline distT="0" distB="0" distL="0" distR="0" wp14:anchorId="3D8F8C3C" wp14:editId="4703BDFA">
+            <wp:extent cx="1634400" cy="3240000"/>
+            <wp:effectExtent l="0" t="0" r="4445" b="0"/>
+            <wp:docPr id="1" name="Afbeelding 1"/>
+            <wp:cNvGraphicFramePr>
+              <a:graphicFrameLocks xmlns:a="http://schemas.openxmlformats.org/drawingml/2006/main" noChangeAspect="1"/>
+            </wp:cNvGraphicFramePr>
+            <a:graphic xmlns:a="http://schemas.openxmlformats.org/drawingml/2006/main">
+              <a:graphicData uri="http://schemas.openxmlformats.org/drawingml/2006/picture">
+                <pic:pic xmlns:pic="http://schemas.openxmlformats.org/drawingml/2006/picture">
+                  <pic:nvPicPr>
+                    <pic:cNvPr id="1" name="New Mockup 1.png"/>
+                    <pic:cNvPicPr/>
+                  </pic:nvPicPr>
+                  <pic:blipFill>
+                    <a:blip r:embed="rId11">
+                      <a:extLst>
+                        <a:ext uri="{28A0092B-C50C-407E-A947-70E740481C1C}">
+                          <a14:useLocalDpi xmlns:a14="http://schemas.microsoft.com/office/drawing/2010/main" val="0"/>
+                        </a:ext>
+                      </a:extLst>
+                    </a:blip>
+                    <a:stretch>
+                      <a:fillRect/>
+                    </a:stretch>
+                  </pic:blipFill>
+                  <pic:spPr>
+                    <a:xfrm>
+                      <a:off x="0" y="0"/>
+                      <a:ext cx="1634400" cy="3240000"/>
+                    </a:xfrm>
+                    <a:prstGeom prst="rect">
+                      <a:avLst/>
+                    </a:prstGeom>
+                  </pic:spPr>
+                </pic:pic>
+              </a:graphicData>
+            </a:graphic>
+          </wp:inline>
+        </w:drawing>
+      </w:r>
+      <w:r>
+        <w:rPr>
+          <w:noProof/>
+          <w:lang w:val="nl-BE" w:eastAsia="nl-BE"/>
+        </w:rPr>
+        <w:drawing>
+          <wp:inline distT="0" distB="0" distL="0" distR="0" wp14:anchorId="767F64A8" wp14:editId="104576BF">
+            <wp:extent cx="1634400" cy="3240000"/>
+            <wp:effectExtent l="0" t="0" r="4445" b="0"/>
+            <wp:docPr id="2" name="Afbeelding 2"/>
+            <wp:cNvGraphicFramePr>
+              <a:graphicFrameLocks xmlns:a="http://schemas.openxmlformats.org/drawingml/2006/main" noChangeAspect="1"/>
+            </wp:cNvGraphicFramePr>
+            <a:graphic xmlns:a="http://schemas.openxmlformats.org/drawingml/2006/main">
+              <a:graphicData uri="http://schemas.openxmlformats.org/drawingml/2006/picture">
+                <pic:pic xmlns:pic="http://schemas.openxmlformats.org/drawingml/2006/picture">
+                  <pic:nvPicPr>
+                    <pic:cNvPr id="2" name="New Mockup 2.png"/>
+                    <pic:cNvPicPr/>
+                  </pic:nvPicPr>
+                  <pic:blipFill>
+                    <a:blip r:embed="rId12">
+                      <a:extLst>
+                        <a:ext uri="{28A0092B-C50C-407E-A947-70E740481C1C}">
+                          <a14:useLocalDpi xmlns:a14="http://schemas.microsoft.com/office/drawing/2010/main" val="0"/>
+                        </a:ext>
+                      </a:extLst>
+                    </a:blip>
+                    <a:stretch>
+                      <a:fillRect/>
+                    </a:stretch>
+                  </pic:blipFill>
+                  <pic:spPr>
+                    <a:xfrm>
+                      <a:off x="0" y="0"/>
+                      <a:ext cx="1634400" cy="3240000"/>
+                    </a:xfrm>
+                    <a:prstGeom prst="rect">
+                      <a:avLst/>
+                    </a:prstGeom>
+                  </pic:spPr>
+                </pic:pic>
+              </a:graphicData>
+            </a:graphic>
+          </wp:inline>
+        </w:drawing>
+      </w:r>
+      <w:r>
+        <w:rPr>
+          <w:noProof/>
+          <w:lang w:val="nl-BE" w:eastAsia="nl-BE"/>
+        </w:rPr>
+        <w:drawing>
+          <wp:inline distT="0" distB="0" distL="0" distR="0" wp14:anchorId="01F7B0D1" wp14:editId="1646F2EF">
+            <wp:extent cx="1638000" cy="3240000"/>
+            <wp:effectExtent l="0" t="0" r="635" b="0"/>
+            <wp:docPr id="4" name="Afbeelding 4"/>
+            <wp:cNvGraphicFramePr>
+              <a:graphicFrameLocks xmlns:a="http://schemas.openxmlformats.org/drawingml/2006/main" noChangeAspect="1"/>
+            </wp:cNvGraphicFramePr>
+            <a:graphic xmlns:a="http://schemas.openxmlformats.org/drawingml/2006/main">
+              <a:graphicData uri="http://schemas.openxmlformats.org/drawingml/2006/picture">
+                <pic:pic xmlns:pic="http://schemas.openxmlformats.org/drawingml/2006/picture">
+                  <pic:nvPicPr>
+                    <pic:cNvPr id="4" name="New Mockup 4.png"/>
+                    <pic:cNvPicPr/>
+                  </pic:nvPicPr>
+                  <pic:blipFill>
+                    <a:blip r:embed="rId13">
+                      <a:extLst>
+                        <a:ext uri="{28A0092B-C50C-407E-A947-70E740481C1C}">
+                          <a14:useLocalDpi xmlns:a14="http://schemas.microsoft.com/office/drawing/2010/main" val="0"/>
+                        </a:ext>
+                      </a:extLst>
+                    </a:blip>
+                    <a:stretch>
+                      <a:fillRect/>
+                    </a:stretch>
+                  </pic:blipFill>
+                  <pic:spPr>
+                    <a:xfrm>
+                      <a:off x="0" y="0"/>
+                      <a:ext cx="1638000" cy="3240000"/>
+                    </a:xfrm>
+                    <a:prstGeom prst="rect">
+                      <a:avLst/>
+                    </a:prstGeom>
+                  </pic:spPr>
+                </pic:pic>
+              </a:graphicData>
+            </a:graphic>
+          </wp:inline>
+        </w:drawing>
+      </w:r>
+    </w:p>
+    <w:p>
+      <w:pPr>
+        <w:pStyle w:val="Kop2"/>
+        <w:rPr>
+          <w:lang w:val="nl"/>
+        </w:rPr>
+      </w:pPr>
+      <w:r>
+        <w:rPr>
+          <w:lang w:val="nl"/>
+        </w:rPr>
+        <w:t>Verdeler-Applicatie</w:t>
+      </w:r>
+    </w:p>
+    <w:p>
+      <w:pPr>
+        <w:rPr>
+          <w:lang w:val="nl"/>
+        </w:rPr>
+      </w:pPr>
+      <w:r>
+        <w:rPr>
+          <w:noProof/>
+          <w:lang w:val="nl-BE" w:eastAsia="nl-BE"/>
+        </w:rPr>
+        <w:drawing>
+          <wp:inline distT="0" distB="0" distL="0" distR="0" wp14:anchorId="2B9C57B3" wp14:editId="27DD307E">
+            <wp:extent cx="1634400" cy="3240000"/>
+            <wp:effectExtent l="0" t="0" r="4445" b="0"/>
+            <wp:docPr id="3" name="Afbeelding 3"/>
+            <wp:cNvGraphicFramePr>
+              <a:graphicFrameLocks xmlns:a="http://schemas.openxmlformats.org/drawingml/2006/main" noChangeAspect="1"/>
+            </wp:cNvGraphicFramePr>
+            <a:graphic xmlns:a="http://schemas.openxmlformats.org/drawingml/2006/main">
+              <a:graphicData uri="http://schemas.openxmlformats.org/drawingml/2006/picture">
+                <pic:pic xmlns:pic="http://schemas.openxmlformats.org/drawingml/2006/picture">
+                  <pic:nvPicPr>
+                    <pic:cNvPr id="3" name="New Mockup 3.png"/>
+                    <pic:cNvPicPr/>
+                  </pic:nvPicPr>
+                  <pic:blipFill>
+                    <a:blip r:embed="rId14">
+                      <a:extLst>
+                        <a:ext uri="{28A0092B-C50C-407E-A947-70E740481C1C}">
+                          <a14:useLocalDpi xmlns:a14="http://schemas.microsoft.com/office/drawing/2010/main" val="0"/>
+                        </a:ext>
+                      </a:extLst>
+                    </a:blip>
+                    <a:stretch>
+                      <a:fillRect/>
+                    </a:stretch>
+                  </pic:blipFill>
+                  <pic:spPr>
+                    <a:xfrm>
+                      <a:off x="0" y="0"/>
+                      <a:ext cx="1634400" cy="3240000"/>
+                    </a:xfrm>
+                    <a:prstGeom prst="rect">
+                      <a:avLst/>
+                    </a:prstGeom>
+                  </pic:spPr>
+                </pic:pic>
+              </a:graphicData>
+            </a:graphic>
+          </wp:inline>
+        </w:drawing>
+      </w:r>
+      <w:r>
+        <w:rPr>
+          <w:noProof/>
+          <w:lang w:val="nl-BE" w:eastAsia="nl-BE"/>
+        </w:rPr>
+        <w:drawing>
+          <wp:inline distT="0" distB="0" distL="0" distR="0" wp14:anchorId="6854F447" wp14:editId="1E2C4081">
+            <wp:extent cx="1713600" cy="3240000"/>
+            <wp:effectExtent l="0" t="0" r="1270" b="0"/>
+            <wp:docPr id="5" name="Afbeelding 5"/>
+            <wp:cNvGraphicFramePr>
+              <a:graphicFrameLocks xmlns:a="http://schemas.openxmlformats.org/drawingml/2006/main" noChangeAspect="1"/>
+            </wp:cNvGraphicFramePr>
+            <a:graphic xmlns:a="http://schemas.openxmlformats.org/drawingml/2006/main">
+              <a:graphicData uri="http://schemas.openxmlformats.org/drawingml/2006/picture">
+                <pic:pic xmlns:pic="http://schemas.openxmlformats.org/drawingml/2006/picture">
+                  <pic:nvPicPr>
+                    <pic:cNvPr id="5" name="New Mockup 5.png"/>
+                    <pic:cNvPicPr/>
+                  </pic:nvPicPr>
+                  <pic:blipFill>
+                    <a:blip r:embed="rId15">
+                      <a:extLst>
+                        <a:ext uri="{28A0092B-C50C-407E-A947-70E740481C1C}">
+                          <a14:useLocalDpi xmlns:a14="http://schemas.microsoft.com/office/drawing/2010/main" val="0"/>
+                        </a:ext>
+                      </a:extLst>
+                    </a:blip>
+                    <a:stretch>
+                      <a:fillRect/>
+                    </a:stretch>
+                  </pic:blipFill>
+                  <pic:spPr>
+                    <a:xfrm>
+                      <a:off x="0" y="0"/>
+                      <a:ext cx="1713600" cy="3240000"/>
+                    </a:xfrm>
+                    <a:prstGeom prst="rect">
+                      <a:avLst/>
+                    </a:prstGeom>
+                  </pic:spPr>
+                </pic:pic>
+              </a:graphicData>
+            </a:graphic>
+          </wp:inline>
+        </w:drawing>
+      </w:r>
+      <w:r>
+        <w:rPr>
+          <w:noProof/>
+          <w:lang w:val="nl-BE" w:eastAsia="nl-BE"/>
+        </w:rPr>
+        <w:drawing>
+          <wp:inline distT="0" distB="0" distL="0" distR="0">
+            <wp:extent cx="1638000" cy="3240000"/>
+            <wp:effectExtent l="0" t="0" r="635" b="0"/>
+            <wp:docPr id="7" name="Afbeelding 7"/>
+            <wp:cNvGraphicFramePr>
+              <a:graphicFrameLocks xmlns:a="http://schemas.openxmlformats.org/drawingml/2006/main" noChangeAspect="1"/>
+            </wp:cNvGraphicFramePr>
+            <a:graphic xmlns:a="http://schemas.openxmlformats.org/drawingml/2006/main">
+              <a:graphicData uri="http://schemas.openxmlformats.org/drawingml/2006/picture">
+                <pic:pic xmlns:pic="http://schemas.openxmlformats.org/drawingml/2006/picture">
+                  <pic:nvPicPr>
+                    <pic:cNvPr id="7" name="New Mockup 7.png"/>
+                    <pic:cNvPicPr/>
+                  </pic:nvPicPr>
+                  <pic:blipFill>
+                    <a:blip r:embed="rId16">
+                      <a:extLst>
+                        <a:ext uri="{28A0092B-C50C-407E-A947-70E740481C1C}">
+                          <a14:useLocalDpi xmlns:a14="http://schemas.microsoft.com/office/drawing/2010/main" val="0"/>
+                        </a:ext>
+                      </a:extLst>
+                    </a:blip>
+                    <a:stretch>
+                      <a:fillRect/>
+                    </a:stretch>
+                  </pic:blipFill>
+                  <pic:spPr>
+                    <a:xfrm>
+                      <a:off x="0" y="0"/>
+                      <a:ext cx="1638000" cy="3240000"/>
+                    </a:xfrm>
+                    <a:prstGeom prst="rect">
+                      <a:avLst/>
+                    </a:prstGeom>
+                  </pic:spPr>
+                </pic:pic>
+              </a:graphicData>
+            </a:graphic>
+          </wp:inline>
+        </w:drawing>
+      </w:r>
+      <w:bookmarkStart w:id="0" w:name="_GoBack"/>
+      <w:bookmarkEnd w:id="0"/>
+    </w:p>
+    <w:p>
+      <w:pPr>
+        <w:spacing w:after="0"/>
+        <w:rPr>
+          <w:lang w:val="nl"/>
+        </w:rPr>
+      </w:pPr>
+    </w:p>
+    <w:p>
+      <w:pPr>
         <w:pStyle w:val="Kop1"/>
+        <w:spacing w:before="0" w:after="0"/>
         <w:rPr>
           <w:lang w:val="nl"/>
         </w:rPr>
@@ -1576,8 +2037,8 @@
       </w:r>
     </w:p>
     <w:sectPr>
-      <w:footerReference w:type="even" r:id="rId10"/>
-      <w:footerReference w:type="default" r:id="rId11"/>
+      <w:footerReference w:type="even" r:id="rId17"/>
+      <w:footerReference w:type="default" r:id="rId18"/>
       <w:pgSz w:w="12240" w:h="15840" w:code="1"/>
       <w:pgMar w:top="1440" w:right="1440" w:bottom="1440" w:left="1440" w:header="720" w:footer="720" w:gutter="0"/>
       <w:pgNumType w:start="0"/>
@@ -1623,6 +2084,7 @@
     <w:r>
       <w:rPr>
         <w:noProof/>
+        <w:lang w:val="nl-BE" w:eastAsia="nl-BE"/>
       </w:rPr>
       <mc:AlternateContent>
         <mc:Choice Requires="wps">
@@ -1863,6 +2325,7 @@
     <w:r>
       <w:rPr>
         <w:noProof/>
+        <w:lang w:val="nl-BE" w:eastAsia="nl-BE"/>
       </w:rPr>
       <mc:AlternateContent>
         <mc:Choice Requires="wps">
@@ -1947,6 +2410,7 @@
     <w:r>
       <w:rPr>
         <w:noProof/>
+        <w:lang w:val="nl-BE" w:eastAsia="nl-BE"/>
       </w:rPr>
       <mc:AlternateContent>
         <mc:Choice Requires="wps">
@@ -2124,6 +2588,7 @@
         <w:noProof/>
         <w:sz w:val="10"/>
         <w:szCs w:val="10"/>
+        <w:lang w:val="nl-BE" w:eastAsia="nl-BE"/>
       </w:rPr>
       <mc:AlternateContent>
         <mc:Choice Requires="wps">
@@ -2365,6 +2830,7 @@
       <w:rPr>
         <w:noProof/>
         <w:sz w:val="20"/>
+        <w:lang w:val="nl-BE" w:eastAsia="nl-BE"/>
       </w:rPr>
       <mc:AlternateContent>
         <mc:Choice Requires="wps">
@@ -2450,6 +2916,7 @@
       <w:rPr>
         <w:noProof/>
         <w:sz w:val="20"/>
+        <w:lang w:val="nl-BE" w:eastAsia="nl-BE"/>
       </w:rPr>
       <mc:AlternateContent>
         <mc:Choice Requires="wps">
@@ -2530,7 +2997,7 @@
                               <w:sz w:val="40"/>
                               <w:szCs w:val="40"/>
                             </w:rPr>
-                            <w:t>1</w:t>
+                            <w:t>3</w:t>
                           </w:r>
                           <w:r>
                             <w:rPr>
@@ -2590,7 +3057,7 @@
                         <w:sz w:val="40"/>
                         <w:szCs w:val="40"/>
                       </w:rPr>
-                      <w:t>1</w:t>
+                      <w:t>3</w:t>
                     </w:r>
                     <w:r>
                       <w:rPr>
@@ -4618,7 +5085,7 @@
     <w:charset w:val="00"/>
     <w:family w:val="roman"/>
     <w:pitch w:val="variable"/>
-    <w:sig w:usb0="E0002EFF" w:usb1="C000785B" w:usb2="00000009" w:usb3="00000000" w:csb0="000001FF" w:csb1="00000000"/>
+    <w:sig w:usb0="E0002EFF" w:usb1="C0007843" w:usb2="00000009" w:usb3="00000000" w:csb0="000001FF" w:csb1="00000000"/>
   </w:font>
   <w:font w:name="Symbol">
     <w:panose1 w:val="05050102010706020507"/>
@@ -4687,14 +5154,14 @@
     <w:charset w:val="00"/>
     <w:family w:val="swiss"/>
     <w:pitch w:val="variable"/>
-    <w:sig w:usb0="E0002AFF" w:usb1="C000247B" w:usb2="00000009" w:usb3="00000000" w:csb0="000001FF" w:csb1="00000000"/>
+    <w:sig w:usb0="E00002FF" w:usb1="4000ACFF" w:usb2="00000001" w:usb3="00000000" w:csb0="0000019F" w:csb1="00000000"/>
   </w:font>
   <w:font w:name="Calibri Light">
     <w:panose1 w:val="020F0302020204030204"/>
     <w:charset w:val="00"/>
     <w:family w:val="swiss"/>
     <w:pitch w:val="variable"/>
-    <w:sig w:usb0="E0002AFF" w:usb1="C000247B" w:usb2="00000009" w:usb3="00000000" w:csb0="000001FF" w:csb1="00000000"/>
+    <w:sig w:usb0="A00002EF" w:usb1="4000207B" w:usb2="00000000" w:usb3="00000000" w:csb0="0000019F" w:csb1="00000000"/>
   </w:font>
 </w:fonts>
 </file>
@@ -4715,6 +5182,7 @@
   </w:compat>
   <w:rsids>
     <w:rsidRoot w:val="00624789"/>
+    <w:rsid w:val="0007028E"/>
     <w:rsid w:val="00111366"/>
     <w:rsid w:val="00624789"/>
     <w:rsid w:val="00853828"/>
@@ -5574,15 +6042,6 @@
 </file>
 
 <file path=customXml/item1.xml><?xml version="1.0" encoding="utf-8"?>
-<?mso-contentType ?>
-<FormTemplates xmlns="http://schemas.microsoft.com/sharepoint/v3/contenttype/forms">
-  <Display>DocumentLibraryForm</Display>
-  <Edit>AssetEditForm</Edit>
-  <New>DocumentLibraryForm</New>
-</FormTemplates>
-</file>
-
-<file path=customXml/item2.xml><?xml version="1.0" encoding="utf-8"?>
 <outs:outSpaceData xmlns:outs="http://schemas.microsoft.com/office/2009/outspace/metadata">
   <outs:relatedDates/>
   <outs:relatedDocuments/>
@@ -5592,11 +6051,28 @@
 </outs:outSpaceData>
 </file>
 
+<file path=customXml/item2.xml><?xml version="1.0" encoding="utf-8"?>
+<?mso-contentType ?>
+<FormTemplates xmlns="http://schemas.microsoft.com/sharepoint/v3/contenttype/forms">
+  <Display>DocumentLibraryForm</Display>
+  <Edit>AssetEditForm</Edit>
+  <New>DocumentLibraryForm</New>
+</FormTemplates>
+</file>
+
 <file path=customXml/item3.xml><?xml version="1.0" encoding="utf-8"?>
 <b:Sources xmlns:b="http://schemas.openxmlformats.org/officeDocument/2006/bibliography" SelectedStyle="\APA.XSL" StyleName="APA"/>
 </file>
 
 <file path=customXml/itemProps1.xml><?xml version="1.0" encoding="utf-8"?>
+<ds:datastoreItem xmlns:ds="http://schemas.openxmlformats.org/officeDocument/2006/customXml" ds:itemID="{800B806B-C3C7-4EFE-A57F-81DC87A14EE1}">
+  <ds:schemaRefs>
+    <ds:schemaRef ds:uri="http://schemas.microsoft.com/office/2009/outspace/metadata"/>
+  </ds:schemaRefs>
+</ds:datastoreItem>
+</file>
+
+<file path=customXml/itemProps2.xml><?xml version="1.0" encoding="utf-8"?>
 <ds:datastoreItem xmlns:ds="http://schemas.openxmlformats.org/officeDocument/2006/customXml" ds:itemID="{CCBB6253-25EE-4BB0-B942-7A7F50E0DC33}">
   <ds:schemaRefs>
     <ds:schemaRef ds:uri="http://schemas.microsoft.com/sharepoint/v3/contenttype/forms"/>
@@ -5604,16 +6080,8 @@
 </ds:datastoreItem>
 </file>
 
-<file path=customXml/itemProps2.xml><?xml version="1.0" encoding="utf-8"?>
-<ds:datastoreItem xmlns:ds="http://schemas.openxmlformats.org/officeDocument/2006/customXml" ds:itemID="{800B806B-C3C7-4EFE-A57F-81DC87A14EE1}">
-  <ds:schemaRefs>
-    <ds:schemaRef ds:uri="http://schemas.microsoft.com/office/2009/outspace/metadata"/>
-  </ds:schemaRefs>
-</ds:datastoreItem>
-</file>
-
 <file path=customXml/itemProps3.xml><?xml version="1.0" encoding="utf-8"?>
-<ds:datastoreItem xmlns:ds="http://schemas.openxmlformats.org/officeDocument/2006/customXml" ds:itemID="{D4A3189B-4B51-4AED-A4FC-6E3836E791E9}">
+<ds:datastoreItem xmlns:ds="http://schemas.openxmlformats.org/officeDocument/2006/customXml" ds:itemID="{E1856A5E-5544-4DFA-8946-ECFF6A058A56}">
   <ds:schemaRefs>
     <ds:schemaRef ds:uri="http://schemas.openxmlformats.org/officeDocument/2006/bibliography"/>
   </ds:schemaRefs>

</xml_diff>